<commit_message>
Préparation des livrables + Rapport de spécification
</commit_message>
<xml_diff>
--- a/1 - Dossier documents projet/Rapport Projet Services Protocoles Scripts.docx
+++ b/1 - Dossier documents projet/Rapport Projet Services Protocoles Scripts.docx
@@ -745,10 +745,6 @@
     <w:p/>
     <w:p/>
     <w:p/>
-    <w:p>
-      <w:bookmarkStart w:id="0" w:name="_GoBack"/>
-      <w:bookmarkEnd w:id="0"/>
-    </w:p>
     <w:p/>
     <w:p/>
     <w:p/>
@@ -760,6 +756,7 @@
     <w:p/>
     <w:p/>
     <w:p/>
+    <w:p/>
     <w:p>
       <w:pPr>
         <w:autoSpaceDE w:val="0"/>
@@ -786,12 +783,12 @@
       <w:pPr>
         <w:pStyle w:val="Titre1"/>
       </w:pPr>
-      <w:bookmarkStart w:id="1" w:name="_Toc469046246"/>
+      <w:bookmarkStart w:id="0" w:name="_Toc469046246"/>
       <w:r>
         <w:lastRenderedPageBreak/>
         <w:t>contraintes</w:t>
       </w:r>
-      <w:bookmarkEnd w:id="1"/>
+      <w:bookmarkEnd w:id="0"/>
     </w:p>
     <w:p>
       <w:proofErr w:type="spellStart"/>
@@ -859,15 +856,15 @@
       <w:pPr>
         <w:pStyle w:val="Titre1"/>
       </w:pPr>
-      <w:bookmarkStart w:id="2" w:name="_Toc465933500"/>
-      <w:bookmarkStart w:id="3" w:name="_Toc465933546"/>
-      <w:bookmarkStart w:id="4" w:name="_Toc469046247"/>
+      <w:bookmarkStart w:id="1" w:name="_Toc465933500"/>
+      <w:bookmarkStart w:id="2" w:name="_Toc465933546"/>
+      <w:bookmarkStart w:id="3" w:name="_Toc469046247"/>
       <w:r>
         <w:t>PBS</w:t>
       </w:r>
+      <w:bookmarkEnd w:id="1"/>
       <w:bookmarkEnd w:id="2"/>
       <w:bookmarkEnd w:id="3"/>
-      <w:bookmarkEnd w:id="4"/>
     </w:p>
     <w:p>
       <w:r>
@@ -970,14 +967,18 @@
         <w:ind w:left="380" w:hanging="360"/>
       </w:pPr>
       <w:r>
-        <w:t>-</w:t>
+        <w:rPr>
+          <w:b/>
+          <w:i/>
+        </w:rPr>
+        <w:t>-          Conception</w:t>
       </w:r>
       <w:r>
         <w:rPr>
           <w:sz w:val="14"/>
           <w:szCs w:val="14"/>
         </w:rPr>
-        <w:t xml:space="preserve">          Conception (</w:t>
+        <w:t xml:space="preserve"> (</w:t>
       </w:r>
       <w:r>
         <w:rPr>
@@ -1001,13 +1002,41 @@
         </w:rPr>
         <w:t xml:space="preserve">          </w:t>
       </w:r>
+      <w:r>
+        <w:rPr>
+          <w:b/>
+          <w:i/>
+        </w:rPr>
+        <w:t>Stratégie</w:t>
+      </w:r>
+      <w:r>
+        <w:rPr>
+          <w:b/>
+          <w:i/>
+        </w:rPr>
+        <w:t xml:space="preserve"> </w:t>
+      </w:r>
+      <w:r>
+        <w:rPr>
+          <w:b/>
+          <w:i/>
+        </w:rPr>
+        <w:t>sauvegarde</w:t>
+      </w:r>
+      <w:r>
+        <w:rPr>
+          <w:b/>
+          <w:i/>
+        </w:rPr>
+        <w:t xml:space="preserve"> (pour les fichiers) et réplication (pour le DNS pour avoir 2 serveurs DNS il y a deux types de cluster : Actif </w:t>
+      </w:r>
       <w:proofErr w:type="spellStart"/>
       <w:r>
         <w:rPr>
           <w:b/>
           <w:i/>
         </w:rPr>
-        <w:t>Strategie</w:t>
+        <w:t>Actif</w:t>
       </w:r>
       <w:proofErr w:type="spellEnd"/>
       <w:r>
@@ -1015,38 +1044,6 @@
           <w:b/>
           <w:i/>
         </w:rPr>
-        <w:t xml:space="preserve"> </w:t>
-      </w:r>
-      <w:proofErr w:type="spellStart"/>
-      <w:r>
-        <w:rPr>
-          <w:b/>
-          <w:i/>
-        </w:rPr>
-        <w:t>auvegarde</w:t>
-      </w:r>
-      <w:proofErr w:type="spellEnd"/>
-      <w:r>
-        <w:rPr>
-          <w:b/>
-          <w:i/>
-        </w:rPr>
-        <w:t xml:space="preserve"> (pour les fichiers) et réplication (pour le DNS pour avoir 2 serveurs DNS il y a deux types de cluster : Actif </w:t>
-      </w:r>
-      <w:proofErr w:type="spellStart"/>
-      <w:r>
-        <w:rPr>
-          <w:b/>
-          <w:i/>
-        </w:rPr>
-        <w:t>Actif</w:t>
-      </w:r>
-      <w:proofErr w:type="spellEnd"/>
-      <w:r>
-        <w:rPr>
-          <w:b/>
-          <w:i/>
-        </w:rPr>
         <w:t xml:space="preserve"> et Actif Passif)</w:t>
       </w:r>
     </w:p>
@@ -1055,83 +1052,7 @@
         <w:ind w:left="20"/>
       </w:pPr>
     </w:p>
-    <w:p>
-      <w:pPr>
-        <w:ind w:left="20"/>
-      </w:pPr>
-      <w:r>
-        <w:rPr>
-          <w:b/>
-          <w:i/>
-        </w:rPr>
-        <w:t>Nb : Microsoft Project est trop lourd, pas de vues d’ensemble</w:t>
-      </w:r>
-    </w:p>
-    <w:p>
-      <w:pPr>
-        <w:ind w:left="20"/>
-      </w:pPr>
-      <w:r>
-        <w:rPr>
-          <w:b/>
-          <w:i/>
-        </w:rPr>
-        <w:t xml:space="preserve">Conseil : faire </w:t>
-      </w:r>
-      <w:proofErr w:type="spellStart"/>
-      <w:r>
-        <w:rPr>
-          <w:b/>
-          <w:i/>
-        </w:rPr>
-        <w:t>trenbant</w:t>
-      </w:r>
-      <w:proofErr w:type="spellEnd"/>
-      <w:r>
-        <w:rPr>
-          <w:b/>
-          <w:i/>
-        </w:rPr>
-        <w:t xml:space="preserve"> / </w:t>
-      </w:r>
-      <w:proofErr w:type="spellStart"/>
-      <w:r>
-        <w:rPr>
-          <w:b/>
-          <w:i/>
-        </w:rPr>
-        <w:t>cf</w:t>
-      </w:r>
-      <w:proofErr w:type="spellEnd"/>
-      <w:r>
-        <w:rPr>
-          <w:b/>
-          <w:i/>
-        </w:rPr>
-        <w:t xml:space="preserve"> </w:t>
-      </w:r>
-      <w:proofErr w:type="spellStart"/>
-      <w:r>
-        <w:rPr>
-          <w:b/>
-          <w:i/>
-        </w:rPr>
-        <w:t>Trello</w:t>
-      </w:r>
-      <w:proofErr w:type="spellEnd"/>
-      <w:r>
-        <w:rPr>
-          <w:b/>
-          <w:i/>
-        </w:rPr>
-        <w:t>, le WBS est important pour avoir la vue d’ensemble avec couleurs vertes / orange / rouge</w:t>
-      </w:r>
-    </w:p>
-    <w:p>
-      <w:pPr>
-        <w:ind w:left="20"/>
-      </w:pPr>
-    </w:p>
+    <w:p/>
     <w:p>
       <w:pPr>
         <w:ind w:left="380" w:hanging="360"/>
@@ -1162,7 +1083,7 @@
           <w:b/>
           <w:i/>
         </w:rPr>
-        <w:t xml:space="preserve">Sources / Code Source (on peut utiliser </w:t>
+        <w:t>Sources / Code Source (</w:t>
       </w:r>
       <w:proofErr w:type="spellStart"/>
       <w:r>
@@ -1171,22 +1092,6 @@
           <w:i/>
         </w:rPr>
         <w:t>GitHub</w:t>
-      </w:r>
-      <w:proofErr w:type="spellEnd"/>
-      <w:r>
-        <w:rPr>
-          <w:b/>
-          <w:i/>
-        </w:rPr>
-        <w:t xml:space="preserve"> ou </w:t>
-      </w:r>
-      <w:proofErr w:type="spellStart"/>
-      <w:r>
-        <w:rPr>
-          <w:b/>
-          <w:i/>
-        </w:rPr>
-        <w:t>Bitbucket</w:t>
       </w:r>
       <w:proofErr w:type="spellEnd"/>
       <w:r>
@@ -1325,6 +1230,52 @@
         <w:ind w:left="380" w:hanging="360"/>
       </w:pPr>
       <w:r>
+        <w:t>-</w:t>
+      </w:r>
+      <w:r>
+        <w:rPr>
+          <w:sz w:val="14"/>
+          <w:szCs w:val="14"/>
+        </w:rPr>
+        <w:t xml:space="preserve">          </w:t>
+      </w:r>
+      <w:proofErr w:type="spellStart"/>
+      <w:r>
+        <w:rPr>
+          <w:b/>
+          <w:i/>
+        </w:rPr>
+        <w:t>OBS</w:t>
+      </w:r>
+      <w:proofErr w:type="spellEnd"/>
+    </w:p>
+    <w:p>
+      <w:pPr>
+        <w:ind w:left="380" w:hanging="360"/>
+      </w:pPr>
+      <w:r>
+        <w:t>-</w:t>
+      </w:r>
+      <w:r>
+        <w:rPr>
+          <w:sz w:val="14"/>
+          <w:szCs w:val="14"/>
+        </w:rPr>
+        <w:t xml:space="preserve">          </w:t>
+      </w:r>
+      <w:r>
+        <w:rPr>
+          <w:b/>
+          <w:i/>
+        </w:rPr>
+        <w:t>WBS</w:t>
+      </w:r>
+    </w:p>
+    <w:p>
+      <w:pPr>
+        <w:ind w:left="380" w:hanging="360"/>
+      </w:pPr>
+      <w:r>
         <w:lastRenderedPageBreak/>
         <w:t>-</w:t>
       </w:r>
@@ -1335,15 +1286,13 @@
         </w:rPr>
         <w:t xml:space="preserve">          </w:t>
       </w:r>
-      <w:proofErr w:type="spellStart"/>
-      <w:r>
-        <w:rPr>
-          <w:b/>
-          <w:i/>
-        </w:rPr>
-        <w:t>OBS</w:t>
-      </w:r>
-      <w:proofErr w:type="spellEnd"/>
+      <w:r>
+        <w:rPr>
+          <w:b/>
+          <w:i/>
+        </w:rPr>
+        <w:t>Feedback du groupe</w:t>
+      </w:r>
     </w:p>
     <w:p>
       <w:pPr>
@@ -1364,140 +1313,55 @@
           <w:b/>
           <w:i/>
         </w:rPr>
-        <w:t>WBS</w:t>
-      </w:r>
-    </w:p>
+        <w:t>Feedback individuel</w:t>
+      </w:r>
+    </w:p>
+    <w:p/>
     <w:p>
       <w:pPr>
         <w:ind w:left="380" w:hanging="360"/>
       </w:pPr>
       <w:r>
-        <w:t>-</w:t>
+        <w:rPr>
+          <w:b/>
+          <w:i/>
+        </w:rPr>
+        <w:t>4)</w:t>
       </w:r>
       <w:r>
         <w:rPr>
           <w:sz w:val="14"/>
           <w:szCs w:val="14"/>
         </w:rPr>
-        <w:t xml:space="preserve">          </w:t>
-      </w:r>
-      <w:r>
-        <w:rPr>
-          <w:b/>
-          <w:i/>
-        </w:rPr>
-        <w:t>Feedback du groupe</w:t>
-      </w:r>
-    </w:p>
-    <w:p>
-      <w:pPr>
-        <w:ind w:left="380" w:hanging="360"/>
-      </w:pPr>
-      <w:r>
-        <w:t>-</w:t>
+        <w:t xml:space="preserve">  </w:t>
       </w:r>
       <w:r>
         <w:rPr>
           <w:sz w:val="14"/>
           <w:szCs w:val="14"/>
         </w:rPr>
-        <w:t xml:space="preserve">          </w:t>
-      </w:r>
-      <w:r>
-        <w:rPr>
-          <w:b/>
-          <w:i/>
-        </w:rPr>
-        <w:t>Feedback individuel</w:t>
-      </w:r>
-    </w:p>
-    <w:p>
-      <w:r>
-        <w:rPr>
-          <w:b/>
-          <w:i/>
-        </w:rPr>
-        <w:t xml:space="preserve">Nb : ici on veut le plan de la maison pas les photos car </w:t>
-      </w:r>
-      <w:proofErr w:type="gramStart"/>
-      <w:r>
-        <w:rPr>
-          <w:b/>
-          <w:i/>
-        </w:rPr>
-        <w:t>on arrive</w:t>
-      </w:r>
-      <w:proofErr w:type="gramEnd"/>
-      <w:r>
-        <w:rPr>
-          <w:b/>
-          <w:i/>
-        </w:rPr>
-        <w:t xml:space="preserve"> pas </w:t>
-      </w:r>
-      <w:proofErr w:type="spellStart"/>
-      <w:r>
-        <w:rPr>
-          <w:b/>
-          <w:i/>
-        </w:rPr>
-        <w:t>a</w:t>
-      </w:r>
-      <w:proofErr w:type="spellEnd"/>
-      <w:r>
-        <w:rPr>
-          <w:b/>
-          <w:i/>
-        </w:rPr>
-        <w:t xml:space="preserve"> voir</w:t>
-      </w:r>
-    </w:p>
-    <w:p/>
+        <w:tab/>
+      </w:r>
+      <w:r>
+        <w:rPr>
+          <w:b/>
+          <w:i/>
+        </w:rPr>
+        <w:t>Annexes</w:t>
+      </w:r>
+    </w:p>
     <w:p>
       <w:pPr>
         <w:ind w:left="380" w:hanging="360"/>
       </w:pPr>
       <w:r>
-        <w:rPr>
-          <w:b/>
-          <w:i/>
-        </w:rPr>
-        <w:t>4)</w:t>
+        <w:t>-</w:t>
       </w:r>
       <w:r>
         <w:rPr>
           <w:sz w:val="14"/>
           <w:szCs w:val="14"/>
         </w:rPr>
-        <w:t xml:space="preserve">  </w:t>
-      </w:r>
-      <w:r>
-        <w:rPr>
-          <w:sz w:val="14"/>
-          <w:szCs w:val="14"/>
-        </w:rPr>
-        <w:tab/>
-      </w:r>
-      <w:r>
-        <w:rPr>
-          <w:b/>
-          <w:i/>
-        </w:rPr>
-        <w:t>Annexes</w:t>
-      </w:r>
-    </w:p>
-    <w:p>
-      <w:pPr>
-        <w:ind w:left="380" w:hanging="360"/>
-      </w:pPr>
-      <w:r>
-        <w:t>-</w:t>
-      </w:r>
-      <w:r>
-        <w:rPr>
-          <w:sz w:val="14"/>
-          <w:szCs w:val="14"/>
-        </w:rPr>
         <w:t xml:space="preserve">          </w:t>
       </w:r>
       <w:r>
@@ -1510,34 +1374,13 @@
     </w:p>
     <w:p>
       <w:pPr>
-        <w:ind w:left="20"/>
-      </w:pPr>
-      <w:proofErr w:type="spellStart"/>
-      <w:r>
-        <w:rPr>
-          <w:b/>
-          <w:i/>
-        </w:rPr>
-        <w:t>Cf</w:t>
-      </w:r>
-      <w:proofErr w:type="spellEnd"/>
-      <w:r>
-        <w:rPr>
-          <w:b/>
-          <w:i/>
-        </w:rPr>
-        <w:t xml:space="preserve"> : ici ce sont les tutoriels d’installation par exemple</w:t>
-      </w:r>
-    </w:p>
-    <w:p>
-      <w:r>
-        <w:rPr>
-          <w:b/>
-          <w:i/>
-        </w:rPr>
-        <w:t xml:space="preserve"> </w:t>
-      </w:r>
-    </w:p>
+        <w:rPr>
+          <w:b/>
+          <w:i/>
+        </w:rPr>
+      </w:pPr>
+    </w:p>
+    <w:p/>
     <w:p>
       <w:r>
         <w:rPr>
@@ -1607,15 +1450,33 @@
       </w:r>
     </w:p>
     <w:p>
-      <w:r>
-        <w:rPr>
-          <w:b/>
-          <w:i/>
-        </w:rPr>
-        <w:t>Ne pas fournir de GANT pas besoin de tâches prévisionnelles</w:t>
-      </w:r>
-    </w:p>
-    <w:p/>
+      <w:pPr>
+        <w:rPr>
+          <w:b/>
+          <w:i/>
+        </w:rPr>
+      </w:pPr>
+    </w:p>
+    <w:p>
+      <w:pPr>
+        <w:rPr>
+          <w:b/>
+          <w:i/>
+        </w:rPr>
+      </w:pPr>
+    </w:p>
+    <w:p>
+      <w:pPr>
+        <w:rPr>
+          <w:b/>
+          <w:i/>
+        </w:rPr>
+      </w:pPr>
+    </w:p>
+    <w:p>
+      <w:bookmarkStart w:id="4" w:name="_GoBack"/>
+      <w:bookmarkEnd w:id="4"/>
+    </w:p>
     <w:p/>
     <w:p>
       <w:pPr>
@@ -1638,6 +1499,7 @@
       <w:r>
         <w:rPr>
           <w:noProof/>
+          <w:lang w:val="en-GB" w:eastAsia="en-GB"/>
         </w:rPr>
         <w:drawing>
           <wp:inline distT="114300" distB="114300" distL="114300" distR="114300" wp14:anchorId="1F8A7486" wp14:editId="1DA4F812">
@@ -1685,6 +1547,7 @@
       <w:bookmarkStart w:id="9" w:name="_Toc465933548"/>
       <w:bookmarkStart w:id="10" w:name="_Toc469046249"/>
       <w:r>
+        <w:lastRenderedPageBreak/>
         <w:t>wbs</w:t>
       </w:r>
       <w:bookmarkEnd w:id="8"/>
@@ -2389,7 +2252,6 @@
           <w:b/>
           <w:i/>
         </w:rPr>
-        <w:lastRenderedPageBreak/>
         <w:t xml:space="preserve">2 cartes réseaux avec adressage différent  (Une pour l’accès </w:t>
       </w:r>
       <w:proofErr w:type="spellStart"/>
@@ -2428,6 +2290,7 @@
           <w:b/>
           <w:i/>
         </w:rPr>
+        <w:lastRenderedPageBreak/>
         <w:t xml:space="preserve">SCRIPT : </w:t>
       </w:r>
       <w:r>
@@ -2793,6 +2656,7 @@
       <w:r>
         <w:rPr>
           <w:noProof/>
+          <w:lang w:val="en-GB" w:eastAsia="en-GB"/>
         </w:rPr>
         <w:drawing>
           <wp:inline distT="114300" distB="114300" distL="114300" distR="114300" wp14:anchorId="12641A1B" wp14:editId="254A4943">
@@ -2861,15 +2725,7 @@
           <w:i/>
           <w:color w:val="00B050"/>
         </w:rPr>
-        <w:t xml:space="preserve">Vert </w:t>
-      </w:r>
-      <w:r>
-        <w:rPr>
-          <w:b/>
-          <w:i/>
-          <w:color w:val="00B050"/>
-        </w:rPr>
-        <w:t>: Réalisé</w:t>
+        <w:t>Vert : Réalisé</w:t>
       </w:r>
     </w:p>
     <w:p>
@@ -2919,15 +2775,7 @@
           <w:i/>
           <w:u w:val="single"/>
         </w:rPr>
-        <w:t>Lucas</w:t>
-      </w:r>
-      <w:r>
-        <w:rPr>
-          <w:b/>
-          <w:i/>
-          <w:u w:val="single"/>
-        </w:rPr>
-        <w:t xml:space="preserve"> :</w:t>
+        <w:t>Lucas :</w:t>
       </w:r>
     </w:p>
     <w:p>
@@ -3445,42 +3293,42 @@
           <w:i/>
           <w:color w:val="00B050"/>
         </w:rPr>
+        <w:t xml:space="preserve">SCRIPT 2: Sur le serveur DNS maître, un script traite le fichier pour créer les entrées automatiquement dans le serveur DNS : 2 zones devront être gérées : une pour les clients sur le </w:t>
+      </w:r>
+      <w:proofErr w:type="spellStart"/>
+      <w:r>
+        <w:rPr>
+          <w:b/>
+          <w:i/>
+          <w:color w:val="00B050"/>
+        </w:rPr>
+        <w:t>VPN</w:t>
+      </w:r>
+      <w:proofErr w:type="spellEnd"/>
+      <w:r>
+        <w:rPr>
+          <w:b/>
+          <w:i/>
+          <w:color w:val="00B050"/>
+        </w:rPr>
+        <w:t xml:space="preserve"> et une pour notre usage interne.  </w:t>
+      </w:r>
+    </w:p>
+    <w:p>
+      <w:pPr>
+        <w:rPr>
+          <w:b/>
+          <w:i/>
+          <w:u w:val="single"/>
+        </w:rPr>
+      </w:pPr>
+      <w:r>
+        <w:rPr>
+          <w:b/>
+          <w:i/>
+          <w:u w:val="single"/>
+        </w:rPr>
         <w:lastRenderedPageBreak/>
-        <w:t xml:space="preserve">SCRIPT 2: Sur le serveur DNS maître, un script traite le fichier pour créer les entrées automatiquement dans le serveur DNS : 2 zones devront être gérées : une pour les clients sur le </w:t>
-      </w:r>
-      <w:proofErr w:type="spellStart"/>
-      <w:r>
-        <w:rPr>
-          <w:b/>
-          <w:i/>
-          <w:color w:val="00B050"/>
-        </w:rPr>
-        <w:t>VPN</w:t>
-      </w:r>
-      <w:proofErr w:type="spellEnd"/>
-      <w:r>
-        <w:rPr>
-          <w:b/>
-          <w:i/>
-          <w:color w:val="00B050"/>
-        </w:rPr>
-        <w:t xml:space="preserve"> et une pour notre usage interne.  </w:t>
-      </w:r>
-    </w:p>
-    <w:p>
-      <w:pPr>
-        <w:rPr>
-          <w:b/>
-          <w:i/>
-          <w:u w:val="single"/>
-        </w:rPr>
-      </w:pPr>
-      <w:r>
-        <w:rPr>
-          <w:b/>
-          <w:i/>
-          <w:u w:val="single"/>
-        </w:rPr>
         <w:t>Cédric</w:t>
       </w:r>
     </w:p>
@@ -3999,6 +3847,7 @@
       <w:r>
         <w:rPr>
           <w:noProof/>
+          <w:lang w:val="en-GB" w:eastAsia="en-GB"/>
         </w:rPr>
         <w:drawing>
           <wp:inline distT="0" distB="0" distL="0" distR="0" wp14:anchorId="3089F18E" wp14:editId="37049AA5">
@@ -4119,7 +3968,7 @@
           <w:rPr>
             <w:noProof/>
           </w:rPr>
-          <w:t>8</w:t>
+          <w:t>5</w:t>
         </w:r>
         <w:r>
           <w:fldChar w:fldCharType="end"/>
@@ -9255,7 +9104,7 @@
 </file>
 
 <file path=customXml/itemProps1.xml><?xml version="1.0" encoding="utf-8"?>
-<ds:datastoreItem xmlns:ds="http://schemas.openxmlformats.org/officeDocument/2006/customXml" ds:itemID="{606CDD23-A9B8-47FE-A75E-C7098454C8F2}">
+<ds:datastoreItem xmlns:ds="http://schemas.openxmlformats.org/officeDocument/2006/customXml" ds:itemID="{4F4860C1-6BFD-4174-8FE3-5DAD4B81F88E}">
   <ds:schemaRefs>
     <ds:schemaRef ds:uri="http://schemas.openxmlformats.org/officeDocument/2006/bibliography"/>
   </ds:schemaRefs>

</xml_diff>